<commit_message>
LE_07_01_CO: Finalizado LE_07_11_CO: Pendiente solamente solicitudes gráficas. LE_07_02_CO: Pendiente para este fin de semana.  LE_10_01_CO: En corrección de estilo. LE_10_02_CO: Pendiente para este fin de semana. Seguimiento diligenciado.
</commit_message>
<xml_diff>
--- a/fuentes/contenidos/grado07/guion11/GuiaDidactica_LE_07_11_CO.docx
+++ b/fuentes/contenidos/grado07/guion11/GuiaDidactica_LE_07_11_CO.docx
@@ -12,6 +12,8 @@
           <w:bCs/>
         </w:rPr>
       </w:pPr>
+      <w:bookmarkStart w:id="0" w:name="_GoBack"/>
+      <w:bookmarkEnd w:id="0"/>
     </w:p>
     <w:p>
       <w:pPr>
@@ -364,7 +366,7 @@
         <w:rPr>
           <w:lang w:val="es-CO" w:eastAsia="es-ES"/>
         </w:rPr>
-        <w:t>a</w:t>
+        <w:t>o</w:t>
       </w:r>
       <w:r>
         <w:rPr>
@@ -592,13 +594,37 @@
         <w:rPr>
           <w:lang w:val="es-CO"/>
         </w:rPr>
-        <w:t xml:space="preserve"> finalidades </w:t>
-      </w:r>
-      <w:r>
-        <w:rPr>
-          <w:lang w:val="es-CO"/>
-        </w:rPr>
-        <w:t xml:space="preserve">y lenguajes </w:t>
+        <w:t xml:space="preserve"> </w:t>
+      </w:r>
+      <w:r>
+        <w:rPr>
+          <w:lang w:val="es-CO"/>
+        </w:rPr>
+        <w:t xml:space="preserve">las </w:t>
+      </w:r>
+      <w:r>
+        <w:rPr>
+          <w:lang w:val="es-CO"/>
+        </w:rPr>
+        <w:t xml:space="preserve">finalidades </w:t>
+      </w:r>
+      <w:r>
+        <w:rPr>
+          <w:lang w:val="es-CO"/>
+        </w:rPr>
+        <w:t xml:space="preserve">y </w:t>
+      </w:r>
+      <w:r>
+        <w:rPr>
+          <w:lang w:val="es-CO"/>
+        </w:rPr>
+        <w:t xml:space="preserve">los </w:t>
+      </w:r>
+      <w:r>
+        <w:rPr>
+          <w:lang w:val="es-CO"/>
+        </w:rPr>
+        <w:t xml:space="preserve">lenguajes </w:t>
       </w:r>
       <w:r>
         <w:rPr>
@@ -642,7 +668,31 @@
         <w:rPr>
           <w:lang w:val="es-CO"/>
         </w:rPr>
-        <w:t>Satisfacer mi necesidad personal y colectiva de información para construir mi propia opinión y poder influir en mi grupo de interés.</w:t>
+        <w:t>Satisfacer mi necesidad personal</w:t>
+      </w:r>
+      <w:r>
+        <w:rPr>
+          <w:lang w:val="es-CO"/>
+        </w:rPr>
+        <w:t>,</w:t>
+      </w:r>
+      <w:r>
+        <w:rPr>
+          <w:lang w:val="es-CO"/>
+        </w:rPr>
+        <w:t xml:space="preserve"> y colectiva</w:t>
+      </w:r>
+      <w:r>
+        <w:rPr>
+          <w:lang w:val="es-CO"/>
+        </w:rPr>
+        <w:t>,</w:t>
+      </w:r>
+      <w:r>
+        <w:rPr>
+          <w:lang w:val="es-CO"/>
+        </w:rPr>
+        <w:t xml:space="preserve"> de información para construir mi propia opinión y poder influir en mi grupo de interés.</w:t>
       </w:r>
     </w:p>
     <w:p>
@@ -876,7 +926,14 @@
         <w:rPr>
           <w:lang w:val="es-CO"/>
         </w:rPr>
-        <w:t>compartir información, duplicar o reenviar mensajes que nos llegan</w:t>
+        <w:t xml:space="preserve">compartir información, duplicar o reenviar </w:t>
+      </w:r>
+      <w:r>
+        <w:rPr>
+          <w:lang w:val="es-CO"/>
+        </w:rPr>
+        <w:lastRenderedPageBreak/>
+        <w:t>mensajes que nos llegan</w:t>
       </w:r>
       <w:r>
         <w:rPr>
@@ -888,7 +945,19 @@
         <w:rPr>
           <w:lang w:val="es-CO"/>
         </w:rPr>
-        <w:t>si saber cuál es su fuente, su capacidad de análisis o su nivel de veracidad.</w:t>
+        <w:t>si</w:t>
+      </w:r>
+      <w:r>
+        <w:rPr>
+          <w:lang w:val="es-CO"/>
+        </w:rPr>
+        <w:t>n</w:t>
+      </w:r>
+      <w:r>
+        <w:rPr>
+          <w:lang w:val="es-CO"/>
+        </w:rPr>
+        <w:t xml:space="preserve"> saber cuál es su fuente, su capacidad de análisis o su nivel de veracidad.</w:t>
       </w:r>
       <w:r>
         <w:rPr>
@@ -917,7 +986,6 @@
         <w:rPr>
           <w:lang w:val="es-CO"/>
         </w:rPr>
-        <w:lastRenderedPageBreak/>
         <w:t xml:space="preserve">Hoy más que nunca el lenguaje periodístico, radial, televisivo, cinematográfico y multimedia está </w:t>
       </w:r>
       <w:r>
@@ -955,7 +1023,20 @@
           <w:b/>
           <w:lang w:val="es-CO"/>
         </w:rPr>
-        <w:t>postura crítica, analítica y responsable</w:t>
+        <w:t xml:space="preserve">postura crítica, analítica </w:t>
+      </w:r>
+      <w:r>
+        <w:rPr>
+          <w:lang w:val="es-CO"/>
+        </w:rPr>
+        <w:t>y</w:t>
+      </w:r>
+      <w:r>
+        <w:rPr>
+          <w:b/>
+          <w:lang w:val="es-CO"/>
+        </w:rPr>
+        <w:t xml:space="preserve"> responsable</w:t>
       </w:r>
       <w:r>
         <w:rPr>
@@ -1041,7 +1122,7 @@
         <w:rPr>
           <w:lang w:val="es-CO"/>
         </w:rPr>
-        <w:t xml:space="preserve"> y a tratarla con el respeto y los deberes que acompañan a cada derecho del individuo.</w:t>
+        <w:t xml:space="preserve"> y a tratarla con el respeto y los deberes que acompañan cada derecho del individuo.</w:t>
       </w:r>
       <w:r>
         <w:rPr>
@@ -1256,7 +1337,23 @@
           <w:color w:val="auto"/>
           <w:u w:color="262626"/>
         </w:rPr>
-        <w:t>El medio de medios: Internet</w:t>
+        <w:t xml:space="preserve">El medio de medios: </w:t>
+      </w:r>
+      <w:r>
+        <w:rPr>
+          <w:rFonts w:hAnsi="Times New Roman" w:cs="Times New Roman"/>
+          <w:color w:val="auto"/>
+          <w:u w:color="262626"/>
+        </w:rPr>
+        <w:t>i</w:t>
+      </w:r>
+      <w:r>
+        <w:rPr>
+          <w:rFonts w:hAnsi="Times New Roman" w:cs="Times New Roman"/>
+          <w:color w:val="auto"/>
+          <w:u w:color="262626"/>
+        </w:rPr>
+        <w:t>nternet</w:t>
       </w:r>
     </w:p>
     <w:p>
@@ -1759,7 +1856,31 @@
         <w:rPr>
           <w:rFonts w:hAnsi="Times New Roman" w:cs="Times New Roman"/>
         </w:rPr>
-        <w:t>xamine junto con sus estudiantes la misma información en diversos medios y el tratamiento de esta. Analice temas como</w:t>
+        <w:t>xamine</w:t>
+      </w:r>
+      <w:r>
+        <w:rPr>
+          <w:rFonts w:hAnsi="Times New Roman" w:cs="Times New Roman"/>
+        </w:rPr>
+        <w:t>,</w:t>
+      </w:r>
+      <w:r>
+        <w:rPr>
+          <w:rFonts w:hAnsi="Times New Roman" w:cs="Times New Roman"/>
+        </w:rPr>
+        <w:t xml:space="preserve"> junto con sus estudiantes</w:t>
+      </w:r>
+      <w:r>
+        <w:rPr>
+          <w:rFonts w:hAnsi="Times New Roman" w:cs="Times New Roman"/>
+        </w:rPr>
+        <w:t>,</w:t>
+      </w:r>
+      <w:r>
+        <w:rPr>
+          <w:rFonts w:hAnsi="Times New Roman" w:cs="Times New Roman"/>
+        </w:rPr>
+        <w:t xml:space="preserve"> la misma información en diversos medios y el tratamiento de esta. Analice temas como</w:t>
       </w:r>
       <w:r>
         <w:rPr>
@@ -1999,20 +2120,25 @@
         <w:rPr>
           <w:lang w:val="es-CO"/>
         </w:rPr>
-        <w:t xml:space="preserve">cuenta con una serie de actividades de práctica y análisis pensadas para permitir el aprendizaje personal y colectivo </w:t>
-      </w:r>
-      <w:r>
-        <w:rPr>
-          <w:lang w:val="es-CO"/>
-        </w:rPr>
-        <w:t xml:space="preserve">con </w:t>
-      </w:r>
-      <w:r>
-        <w:rPr>
-          <w:lang w:val="es-CO"/>
-        </w:rPr>
-        <w:lastRenderedPageBreak/>
-        <w:t xml:space="preserve">herramientas que privilegian el </w:t>
+        <w:t>cuenta con una serie de actividades de práctica y análisis</w:t>
+      </w:r>
+      <w:r>
+        <w:rPr>
+          <w:lang w:val="es-CO"/>
+        </w:rPr>
+        <w:t>,</w:t>
+      </w:r>
+      <w:r>
+        <w:rPr>
+          <w:lang w:val="es-CO"/>
+        </w:rPr>
+        <w:t xml:space="preserve"> pensadas para permitir el aprendizaje personal y colectivo </w:t>
+      </w:r>
+      <w:r>
+        <w:rPr>
+          <w:lang w:val="es-CO"/>
+        </w:rPr>
+        <w:t xml:space="preserve">con herramientas que privilegian el </w:t>
       </w:r>
       <w:r>
         <w:rPr>
@@ -2143,20 +2269,26 @@
           <w:color w:val="auto"/>
           <w:u w:color="262626"/>
         </w:rPr>
-        <w:t>Recuerde que el conocimiento que siempre perdura es aquel que deja huella por el impacto, pasión que despierta o por la forma como llega a nuestras vidas.</w:t>
-      </w:r>
-    </w:p>
-    <w:p>
-      <w:pPr>
-        <w:pStyle w:val="Predeterminado"/>
-        <w:jc w:val="both"/>
+        <w:t xml:space="preserve">Recuerde que el conocimiento que siempre perdura es aquel que deja huella por el impacto, </w:t>
+      </w:r>
+      <w:r>
         <w:rPr>
           <w:rFonts w:hAnsi="Times New Roman" w:cs="Times New Roman"/>
           <w:b/>
           <w:color w:val="auto"/>
           <w:u w:color="262626"/>
         </w:rPr>
-      </w:pPr>
+        <w:t xml:space="preserve">la </w:t>
+      </w:r>
+      <w:r>
+        <w:rPr>
+          <w:rFonts w:hAnsi="Times New Roman" w:cs="Times New Roman"/>
+          <w:b/>
+          <w:color w:val="auto"/>
+          <w:u w:color="262626"/>
+        </w:rPr>
+        <w:t>pasión que despierta o por la forma como llega a nuestras vidas.</w:t>
+      </w:r>
     </w:p>
     <w:p>
       <w:pPr>
@@ -2164,28 +2296,38 @@
         <w:jc w:val="both"/>
         <w:rPr>
           <w:rFonts w:hAnsi="Times New Roman" w:cs="Times New Roman"/>
+          <w:b/>
           <w:color w:val="auto"/>
           <w:u w:color="262626"/>
         </w:rPr>
       </w:pPr>
-      <w:r>
+    </w:p>
+    <w:p>
+      <w:pPr>
+        <w:pStyle w:val="Predeterminado"/>
+        <w:jc w:val="both"/>
         <w:rPr>
           <w:rFonts w:hAnsi="Times New Roman" w:cs="Times New Roman"/>
           <w:color w:val="auto"/>
           <w:u w:color="262626"/>
         </w:rPr>
-        <w:t>Disfrute esta experiencia de enseñanza</w:t>
-      </w:r>
+      </w:pPr>
       <w:r>
         <w:rPr>
           <w:rFonts w:hAnsi="Times New Roman" w:cs="Times New Roman"/>
           <w:color w:val="auto"/>
           <w:u w:color="262626"/>
         </w:rPr>
+        <w:t>Disfrute esta experiencia de enseñanza</w:t>
+      </w:r>
+      <w:r>
+        <w:rPr>
+          <w:rFonts w:hAnsi="Times New Roman" w:cs="Times New Roman"/>
+          <w:color w:val="auto"/>
+          <w:u w:color="262626"/>
+        </w:rPr>
         <w:t xml:space="preserve"> y</w:t>
       </w:r>
-      <w:bookmarkStart w:id="0" w:name="_GoBack"/>
-      <w:bookmarkEnd w:id="0"/>
       <w:r>
         <w:rPr>
           <w:rFonts w:hAnsi="Times New Roman" w:cs="Times New Roman"/>
@@ -6385,6 +6527,22 @@
     <w:uiPriority w:val="99"/>
     <w:semiHidden/>
     <w:unhideWhenUsed/>
+  </w:style>
+  <w:style w:type="numbering" w:customStyle="1" w:styleId="Hipervnculo">
+    <w:name w:val="List1"/>
+    <w:pPr>
+      <w:numPr>
+        <w:numId w:val="13"/>
+      </w:numPr>
+    </w:pPr>
+  </w:style>
+  <w:style w:type="numbering" w:customStyle="1" w:styleId="TableNormal1">
+    <w:name w:val="List0"/>
+    <w:pPr>
+      <w:numPr>
+        <w:numId w:val="5"/>
+      </w:numPr>
+    </w:pPr>
   </w:style>
 </w:styles>
 </file>

</xml_diff>